<commit_message>
Added comparisons between 3- and 4-year-olds on the control questions.
</commit_message>
<xml_diff>
--- a/Additional_Tasks/SallyAnn/SallyAnn_Summary.docx
+++ b/Additional_Tasks/SallyAnn/SallyAnn_Summary.docx
@@ -5,36 +5,76 @@
     <w:p>
       <w:pPr>
         <w:pStyle w:val="Title"/>
-      </w:pPr>
-      <w:r>
+        <w:rPr>
+          <w:lang w:val="de-DE"/>
+        </w:rPr>
+      </w:pPr>
+      <w:proofErr w:type="spellStart"/>
+      <w:r>
+        <w:rPr>
+          <w:lang w:val="de-DE"/>
+        </w:rPr>
         <w:t>SallyAnn</w:t>
       </w:r>
+      <w:proofErr w:type="spellEnd"/>
     </w:p>
     <w:p>
       <w:pPr>
         <w:pStyle w:val="Author"/>
-      </w:pPr>
-      <w:r>
+        <w:rPr>
+          <w:lang w:val="de-DE"/>
+        </w:rPr>
+      </w:pPr>
+      <w:r>
+        <w:rPr>
+          <w:lang w:val="de-DE"/>
+        </w:rPr>
         <w:t>Eva Reindl</w:t>
       </w:r>
     </w:p>
     <w:p>
       <w:pPr>
         <w:pStyle w:val="Date"/>
-      </w:pPr>
-      <w:r>
+        <w:rPr>
+          <w:lang w:val="de-DE"/>
+        </w:rPr>
+      </w:pPr>
+      <w:r>
+        <w:rPr>
+          <w:lang w:val="de-DE"/>
+        </w:rPr>
         <w:t>5 7 2020</w:t>
       </w:r>
     </w:p>
     <w:p>
       <w:pPr>
         <w:pStyle w:val="SourceCode"/>
+        <w:rPr>
+          <w:lang w:val="de-DE"/>
+        </w:rPr>
       </w:pPr>
       <w:r>
         <w:rPr>
           <w:rStyle w:val="VerbatimChar"/>
-        </w:rPr>
-        <w:t>"R version 3.6.1 (2019-07-05)"</w:t>
+          <w:lang w:val="de-DE"/>
+        </w:rPr>
+        <w:t xml:space="preserve">"R </w:t>
+      </w:r>
+      <w:proofErr w:type="spellStart"/>
+      <w:r>
+        <w:rPr>
+          <w:rStyle w:val="VerbatimChar"/>
+          <w:lang w:val="de-DE"/>
+        </w:rPr>
+        <w:t>version</w:t>
+      </w:r>
+      <w:proofErr w:type="spellEnd"/>
+      <w:r>
+        <w:rPr>
+          <w:rStyle w:val="VerbatimChar"/>
+          <w:lang w:val="de-DE"/>
+        </w:rPr>
+        <w:t xml:space="preserve"> 3.6.1 (2019-07-05)"</w:t>
       </w:r>
     </w:p>
     <w:p>
@@ -42,10 +82,7 @@
         <w:pStyle w:val="FirstParagraph"/>
       </w:pPr>
       <w:r>
-        <w:t>T</w:t>
-      </w:r>
-      <w:r>
-        <w:t>here are 104 children in the dataset.</w:t>
+        <w:t>There are 104 children in the dataset.</w:t>
       </w:r>
     </w:p>
     <w:p>
@@ -87,10 +124,7 @@
         </w:numPr>
       </w:pPr>
       <w:r>
-        <w:t>1 child s</w:t>
-      </w:r>
-      <w:r>
-        <w:t>topped paying attention and so the experimenter stopped the game (child chose at random)</w:t>
+        <w:t>1 child stopped paying attention and so the experimenter stopped the game (child chose at random)</w:t>
       </w:r>
     </w:p>
     <w:p>
@@ -465,10 +499,7 @@
         </w:numPr>
       </w:pPr>
       <w:r>
-        <w:t>45 3-year-olds (31 f, 14 m</w:t>
-      </w:r>
-      <w:r>
-        <w:t>)</w:t>
+        <w:t>45 3-year-olds (31 f, 14 m)</w:t>
       </w:r>
     </w:p>
     <w:p>
@@ -534,10 +565,7 @@
         <w:pStyle w:val="FirstParagraph"/>
       </w:pPr>
       <w:r>
-        <w:t>There was no difference between males and females regarding the age distribution, two-sided Wilcox</w:t>
-      </w:r>
-      <w:r>
-        <w:t>on test, W = 1089, p = .338.</w:t>
+        <w:t>There was no difference between males and females regarding the age distribution, two-sided Wilcoxon test, W = 1089, p = .338.</w:t>
       </w:r>
     </w:p>
     <w:p>
@@ -611,10 +639,7 @@
       </w:pPr>
       <w:bookmarkStart w:id="9" w:name="control-question-1"/>
       <w:r>
-        <w:t>Control questio</w:t>
-      </w:r>
-      <w:r>
-        <w:t>n 1</w:t>
+        <w:t>Control question 1</w:t>
       </w:r>
       <w:bookmarkEnd w:id="9"/>
     </w:p>
@@ -664,10 +689,7 @@
         <w:pStyle w:val="FirstParagraph"/>
       </w:pPr>
       <w:r>
-        <w:t>“Where will Sal</w:t>
-      </w:r>
-      <w:r>
-        <w:t>ly look for her block?”</w:t>
+        <w:t>“Where will Sally look for her block?”</w:t>
       </w:r>
     </w:p>
     <w:p>
@@ -809,10 +831,7 @@
         <w:t>Old children did not perform differently than young children</w:t>
       </w:r>
       <w:r>
-        <w:t>, C</w:t>
-      </w:r>
-      <w:r>
-        <w:t>hi-squared test X2(1) = 2.558, p = .110.</w:t>
+        <w:t>, Chi-squared test X2(1) = 2.558, p = .110.</w:t>
       </w:r>
     </w:p>
     <w:p>
@@ -889,10 +908,7 @@
         </w:numPr>
       </w:pPr>
       <w:r>
-        <w:t xml:space="preserve">5y </w:t>
-      </w:r>
-      <w:r>
-        <w:t>(n = 13): 13 correct (100%)</w:t>
+        <w:t>5y (n = 13): 13 correct (100%)</w:t>
       </w:r>
     </w:p>
     <w:p>
@@ -911,6 +927,90 @@
     <w:p>
       <w:pPr>
         <w:pStyle w:val="Compact"/>
+      </w:pPr>
+    </w:p>
+    <w:p>
+      <w:pPr>
+        <w:pStyle w:val="Compact"/>
+        <w:numPr>
+          <w:ilvl w:val="0"/>
+          <w:numId w:val="7"/>
+        </w:numPr>
+      </w:pPr>
+      <w:r>
+        <w:t xml:space="preserve">young (n = 47): </w:t>
+      </w:r>
+      <w:r>
+        <w:t>39</w:t>
+      </w:r>
+      <w:r>
+        <w:t xml:space="preserve"> correct (</w:t>
+      </w:r>
+      <w:r>
+        <w:t>83</w:t>
+      </w:r>
+      <w:r>
+        <w:t>%)</w:t>
+      </w:r>
+    </w:p>
+    <w:p>
+      <w:pPr>
+        <w:pStyle w:val="Compact"/>
+        <w:numPr>
+          <w:ilvl w:val="0"/>
+          <w:numId w:val="7"/>
+        </w:numPr>
+      </w:pPr>
+      <w:r>
+        <w:t xml:space="preserve">old (n = 55): </w:t>
+      </w:r>
+      <w:r>
+        <w:t>51</w:t>
+      </w:r>
+      <w:r>
+        <w:t xml:space="preserve"> correct (</w:t>
+      </w:r>
+      <w:r>
+        <w:t>93</w:t>
+      </w:r>
+      <w:r>
+        <w:t>%)</w:t>
+      </w:r>
+    </w:p>
+    <w:p>
+      <w:pPr>
+        <w:pStyle w:val="Compact"/>
+      </w:pPr>
+    </w:p>
+    <w:p>
+      <w:pPr>
+        <w:pStyle w:val="Compact"/>
+      </w:pPr>
+    </w:p>
+    <w:p>
+      <w:pPr>
+        <w:pStyle w:val="Compact"/>
+      </w:pPr>
+    </w:p>
+    <w:p>
+      <w:pPr>
+        <w:pStyle w:val="Compact"/>
+      </w:pPr>
+      <w:r>
+        <w:t>No difference between 3- and 4-year-olds, X2(1) = 0.051, p = .821.</w:t>
+      </w:r>
+    </w:p>
+    <w:p>
+      <w:pPr>
+        <w:pStyle w:val="Compact"/>
+      </w:pPr>
+      <w:r>
+        <w:t>No difference between young and old children, X2(1) = 1.476, p = .224.</w:t>
+      </w:r>
+    </w:p>
+    <w:p>
+      <w:pPr>
+        <w:pStyle w:val="Compact"/>
         <w:ind w:left="480"/>
       </w:pPr>
     </w:p>
@@ -944,449 +1044,452 @@
           <w:b/>
           <w:bCs/>
         </w:rPr>
-        <w:t>75 children (73%) passed</w:t>
-      </w:r>
+        <w:t>75 children (73%) passed the third control question</w:t>
+      </w:r>
+      <w:r>
+        <w:t>.</w:t>
+      </w:r>
+    </w:p>
+    <w:p>
+      <w:pPr>
+        <w:pStyle w:val="Compact"/>
+        <w:numPr>
+          <w:ilvl w:val="0"/>
+          <w:numId w:val="8"/>
+        </w:numPr>
+      </w:pPr>
+      <w:r>
+        <w:t>3y (n = 45): 25 correct (55%)</w:t>
+      </w:r>
+    </w:p>
+    <w:p>
+      <w:pPr>
+        <w:pStyle w:val="Compact"/>
+        <w:numPr>
+          <w:ilvl w:val="0"/>
+          <w:numId w:val="8"/>
+        </w:numPr>
+      </w:pPr>
+      <w:r>
+        <w:t>4y (n = 43): 36 correct (84%)</w:t>
+      </w:r>
+    </w:p>
+    <w:p>
+      <w:pPr>
+        <w:pStyle w:val="Compact"/>
+        <w:numPr>
+          <w:ilvl w:val="0"/>
+          <w:numId w:val="8"/>
+        </w:numPr>
+      </w:pPr>
+      <w:r>
+        <w:t>5y (n = 13): 13 correct (100%)</w:t>
+      </w:r>
+    </w:p>
+    <w:p>
+      <w:pPr>
+        <w:pStyle w:val="Compact"/>
+        <w:numPr>
+          <w:ilvl w:val="0"/>
+          <w:numId w:val="8"/>
+        </w:numPr>
+      </w:pPr>
+      <w:r>
+        <w:t>6y (n = 1): 1 correct (100%)</w:t>
+      </w:r>
+    </w:p>
+    <w:p>
+      <w:pPr>
+        <w:pStyle w:val="FirstParagraph"/>
+      </w:pPr>
       <w:r>
         <w:rPr>
           <w:b/>
           <w:bCs/>
         </w:rPr>
-        <w:t xml:space="preserve"> the third control question</w:t>
-      </w:r>
-      <w:r>
-        <w:t>.</w:t>
-      </w:r>
-    </w:p>
-    <w:p>
-      <w:pPr>
-        <w:pStyle w:val="Compact"/>
-        <w:numPr>
-          <w:ilvl w:val="0"/>
-          <w:numId w:val="8"/>
-        </w:numPr>
-      </w:pPr>
-      <w:r>
-        <w:t>3y (n = 45): 25 correct (55%)</w:t>
-      </w:r>
-    </w:p>
-    <w:p>
-      <w:pPr>
-        <w:pStyle w:val="Compact"/>
-        <w:numPr>
-          <w:ilvl w:val="0"/>
-          <w:numId w:val="8"/>
-        </w:numPr>
-      </w:pPr>
-      <w:r>
-        <w:t>4y (n = 43): 36 correct (84%)</w:t>
-      </w:r>
-    </w:p>
-    <w:p>
-      <w:pPr>
-        <w:pStyle w:val="Compact"/>
-        <w:numPr>
-          <w:ilvl w:val="0"/>
-          <w:numId w:val="8"/>
-        </w:numPr>
-      </w:pPr>
-      <w:r>
-        <w:t>5y (n = 13): 13 correct (100%)</w:t>
-      </w:r>
-    </w:p>
-    <w:p>
-      <w:pPr>
-        <w:pStyle w:val="Compact"/>
-        <w:numPr>
-          <w:ilvl w:val="0"/>
-          <w:numId w:val="8"/>
-        </w:numPr>
-      </w:pPr>
-      <w:r>
-        <w:t>6y (n = 1): 1 correct (100%)</w:t>
-      </w:r>
-    </w:p>
-    <w:p>
-      <w:pPr>
-        <w:pStyle w:val="FirstParagraph"/>
+        <w:t>4-year-olds were significantly better at this task than 3-year-olds</w:t>
+      </w:r>
+      <w:r>
+        <w:t>, Chi-squared test X2(1) = 6.931, p = .008.</w:t>
+      </w:r>
+    </w:p>
+    <w:p>
+      <w:pPr>
+        <w:pStyle w:val="BodyText"/>
+        <w:numPr>
+          <w:ilvl w:val="0"/>
+          <w:numId w:val="20"/>
+        </w:numPr>
+      </w:pPr>
+      <w:r>
+        <w:t>young (n = 47): 26 correct (55%)</w:t>
+      </w:r>
+    </w:p>
+    <w:p>
+      <w:pPr>
+        <w:pStyle w:val="BodyText"/>
+        <w:numPr>
+          <w:ilvl w:val="0"/>
+          <w:numId w:val="20"/>
+        </w:numPr>
+      </w:pPr>
+      <w:r>
+        <w:t>old (n = 55): 49 correct (89%)</w:t>
+      </w:r>
+    </w:p>
+    <w:p>
+      <w:pPr>
+        <w:pStyle w:val="BodyText"/>
       </w:pPr>
       <w:r>
         <w:rPr>
           <w:b/>
           <w:bCs/>
         </w:rPr>
-        <w:t>4-year-olds were significantly better at this task than 3-year-olds</w:t>
-      </w:r>
-      <w:r>
-        <w:t>, Chi-squared test X2(1) = 6.931, p = .0</w:t>
-      </w:r>
-      <w:r>
-        <w:t>08.</w:t>
-      </w:r>
-    </w:p>
-    <w:p>
-      <w:pPr>
-        <w:pStyle w:val="BodyText"/>
-        <w:numPr>
-          <w:ilvl w:val="0"/>
-          <w:numId w:val="20"/>
-        </w:numPr>
-      </w:pPr>
-      <w:r>
-        <w:t>young (n = 47): 26 correct (55%)</w:t>
-      </w:r>
-    </w:p>
-    <w:p>
-      <w:pPr>
-        <w:pStyle w:val="BodyText"/>
-        <w:numPr>
-          <w:ilvl w:val="0"/>
-          <w:numId w:val="20"/>
-        </w:numPr>
-      </w:pPr>
-      <w:r>
-        <w:t>old (n = 55): 49 correct (89%)</w:t>
-      </w:r>
-    </w:p>
-    <w:p>
-      <w:pPr>
-        <w:pStyle w:val="BodyText"/>
-      </w:pPr>
+        <w:t xml:space="preserve">Old children were </w:t>
+      </w:r>
       <w:r>
         <w:rPr>
           <w:b/>
           <w:bCs/>
         </w:rPr>
-        <w:t>Old children were differently better than young children</w:t>
-      </w:r>
-      <w:r>
-        <w:t>, Chi-squared test X2(1) = 13.166, p &lt; .001.</w:t>
-      </w:r>
-    </w:p>
-    <w:p>
-      <w:pPr>
-        <w:pStyle w:val="BodyText"/>
-      </w:pPr>
-    </w:p>
-    <w:p>
-      <w:pPr>
-        <w:pStyle w:val="Heading1"/>
-      </w:pPr>
-      <w:bookmarkStart w:id="13" w:name="got-at-least-one-control-question-wrong"/>
-      <w:r>
-        <w:t>Got at least one control question wrong</w:t>
-      </w:r>
-      <w:bookmarkEnd w:id="13"/>
-    </w:p>
-    <w:p>
-      <w:pPr>
-        <w:pStyle w:val="FirstParagraph"/>
-      </w:pPr>
-      <w:r>
-        <w:t xml:space="preserve">Out of the 102 children, 34 children </w:t>
+        <w:t>significantly</w:t>
       </w:r>
       <w:r>
         <w:rPr>
           <w:b/>
           <w:bCs/>
         </w:rPr>
-        <w:t>(33%) got at least one control question wrong</w:t>
-      </w:r>
-      <w:r>
-        <w:t xml:space="preserve"> and thus were </w:t>
+        <w:t xml:space="preserve"> better than young children</w:t>
+      </w:r>
+      <w:r>
+        <w:t>, Chi-squared test X2(1) = 13.166, p &lt; .001.</w:t>
+      </w:r>
+    </w:p>
+    <w:p>
+      <w:pPr>
+        <w:pStyle w:val="BodyText"/>
+      </w:pPr>
+    </w:p>
+    <w:p>
+      <w:pPr>
+        <w:pStyle w:val="Heading1"/>
+      </w:pPr>
+      <w:bookmarkStart w:id="13" w:name="got-at-least-one-control-question-wrong"/>
+      <w:r>
+        <w:t>Got at least one control question wrong</w:t>
+      </w:r>
+      <w:bookmarkEnd w:id="13"/>
+    </w:p>
+    <w:p>
+      <w:pPr>
+        <w:pStyle w:val="FirstParagraph"/>
+      </w:pPr>
+      <w:r>
+        <w:t xml:space="preserve">Out of the 102 children, 34 children </w:t>
       </w:r>
       <w:r>
         <w:rPr>
           <w:b/>
           <w:bCs/>
         </w:rPr>
-        <w:t>excluded from calculating the final score</w:t>
-      </w:r>
-      <w:r>
-        <w:t>.</w:t>
-      </w:r>
-    </w:p>
-    <w:p>
-      <w:pPr>
-        <w:pStyle w:val="Compact"/>
-        <w:numPr>
-          <w:ilvl w:val="0"/>
-          <w:numId w:val="9"/>
-        </w:numPr>
-      </w:pPr>
-      <w:r>
-        <w:t>3y (n = 45): 25 at least one control question wrong (55%)</w:t>
-      </w:r>
-    </w:p>
-    <w:p>
-      <w:pPr>
-        <w:pStyle w:val="Compact"/>
-        <w:numPr>
-          <w:ilvl w:val="0"/>
-          <w:numId w:val="9"/>
-        </w:numPr>
-      </w:pPr>
-      <w:r>
-        <w:t>4y (n = 43): 9 at le</w:t>
-      </w:r>
-      <w:r>
-        <w:t>ast one control question wrong (21%)</w:t>
-      </w:r>
-    </w:p>
-    <w:p>
-      <w:pPr>
-        <w:pStyle w:val="Compact"/>
-        <w:numPr>
-          <w:ilvl w:val="0"/>
-          <w:numId w:val="9"/>
-        </w:numPr>
-      </w:pPr>
-      <w:r>
-        <w:t>5y (n = 13): 0 at least one control question wrong (0%)</w:t>
-      </w:r>
-    </w:p>
-    <w:p>
-      <w:pPr>
-        <w:pStyle w:val="Compact"/>
-        <w:numPr>
-          <w:ilvl w:val="0"/>
-          <w:numId w:val="9"/>
-        </w:numPr>
-      </w:pPr>
-      <w:r>
-        <w:t>6y (n = 1): 0 at least one control question wrong (0%)</w:t>
-      </w:r>
-    </w:p>
-    <w:p>
-      <w:pPr>
-        <w:pStyle w:val="Compact"/>
-        <w:ind w:left="480"/>
-      </w:pPr>
-    </w:p>
-    <w:p>
-      <w:pPr>
-        <w:pStyle w:val="Heading1"/>
-      </w:pPr>
-      <w:bookmarkStart w:id="14" w:name="X34070f122d9ba2f65f3ecfae96108da2fae3ce9"/>
-      <w:r>
-        <w:t>Got test correct but at least one control question wrong</w:t>
-      </w:r>
-      <w:bookmarkEnd w:id="14"/>
-    </w:p>
-    <w:p>
-      <w:pPr>
-        <w:pStyle w:val="FirstParagraph"/>
-      </w:pPr>
-      <w:r>
-        <w:t>Out of the 102 children, 13 children (13%) got the test question corr</w:t>
-      </w:r>
-      <w:r>
-        <w:t>ect but at least one control question wrong.</w:t>
-      </w:r>
-    </w:p>
-    <w:p>
-      <w:pPr>
-        <w:pStyle w:val="Compact"/>
-        <w:numPr>
-          <w:ilvl w:val="0"/>
-          <w:numId w:val="10"/>
-        </w:numPr>
-      </w:pPr>
-      <w:r>
-        <w:t>3y (n = 45): 10 got test correct but at least one control question wrong (22%)</w:t>
-      </w:r>
-    </w:p>
-    <w:p>
-      <w:pPr>
-        <w:pStyle w:val="Compact"/>
-        <w:numPr>
-          <w:ilvl w:val="0"/>
-          <w:numId w:val="10"/>
-        </w:numPr>
-      </w:pPr>
-      <w:r>
-        <w:t>4y (n = 43): 3 got test correct but at least one control question wrong (7%)</w:t>
-      </w:r>
-    </w:p>
-    <w:p>
-      <w:pPr>
-        <w:pStyle w:val="Compact"/>
-        <w:numPr>
-          <w:ilvl w:val="0"/>
-          <w:numId w:val="10"/>
-        </w:numPr>
-      </w:pPr>
-      <w:r>
-        <w:t>5y (n = 13): 0 got test correct but at least one contro</w:t>
-      </w:r>
-      <w:r>
-        <w:t>l question wrong (0%)</w:t>
-      </w:r>
-    </w:p>
-    <w:p>
-      <w:pPr>
-        <w:pStyle w:val="Compact"/>
-        <w:numPr>
-          <w:ilvl w:val="0"/>
-          <w:numId w:val="10"/>
-        </w:numPr>
-      </w:pPr>
-      <w:r>
-        <w:t>6y (n = 1): 0 got test correct but at least one control question wrong (0%)</w:t>
-      </w:r>
-    </w:p>
-    <w:p>
-      <w:pPr>
-        <w:pStyle w:val="Heading1"/>
-      </w:pPr>
-      <w:bookmarkStart w:id="15" w:name="Xd347495f879b7c0b8211255854c5b5d52130e19"/>
-      <w:r>
-        <w:lastRenderedPageBreak/>
-        <w:t>DV: Test correct (yes/no) for those children who have all control questions correct</w:t>
-      </w:r>
-      <w:bookmarkEnd w:id="15"/>
-    </w:p>
-    <w:p>
-      <w:pPr>
-        <w:pStyle w:val="FirstParagraph"/>
-      </w:pPr>
-      <w:r>
-        <w:t xml:space="preserve">Out of the 102 children, </w:t>
+        <w:t>(33%) got at least one control question wrong</w:t>
+      </w:r>
+      <w:r>
+        <w:t xml:space="preserve"> and thus were </w:t>
       </w:r>
       <w:r>
         <w:rPr>
           <w:b/>
           <w:bCs/>
         </w:rPr>
-        <w:t xml:space="preserve">68 children (67%) passed the control question and are included </w:t>
-      </w:r>
-      <w:r>
-        <w:t>into</w:t>
-      </w:r>
-      <w:r>
-        <w:t xml:space="preserve"> the analysis.</w:t>
-      </w:r>
+        <w:t>excluded from calculating the final score</w:t>
+      </w:r>
+      <w:r>
+        <w:t>.</w:t>
+      </w:r>
+    </w:p>
+    <w:p>
+      <w:pPr>
+        <w:pStyle w:val="Compact"/>
+        <w:numPr>
+          <w:ilvl w:val="0"/>
+          <w:numId w:val="9"/>
+        </w:numPr>
+      </w:pPr>
+      <w:r>
+        <w:t>3y (n = 45): 25 at least one control question wrong (55%)</w:t>
+      </w:r>
+    </w:p>
+    <w:p>
+      <w:pPr>
+        <w:pStyle w:val="Compact"/>
+        <w:numPr>
+          <w:ilvl w:val="0"/>
+          <w:numId w:val="9"/>
+        </w:numPr>
+      </w:pPr>
+      <w:r>
+        <w:t>4y (n = 43): 9 at least one control question wrong (21%)</w:t>
+      </w:r>
+    </w:p>
+    <w:p>
+      <w:pPr>
+        <w:pStyle w:val="Compact"/>
+        <w:numPr>
+          <w:ilvl w:val="0"/>
+          <w:numId w:val="9"/>
+        </w:numPr>
+      </w:pPr>
+      <w:r>
+        <w:t>5y (n = 13): 0 at least one control question wrong (0%)</w:t>
+      </w:r>
+    </w:p>
+    <w:p>
+      <w:pPr>
+        <w:pStyle w:val="Compact"/>
+        <w:numPr>
+          <w:ilvl w:val="0"/>
+          <w:numId w:val="9"/>
+        </w:numPr>
+      </w:pPr>
+      <w:r>
+        <w:t>6y (n = 1): 0 at least one control question wrong (0%)</w:t>
+      </w:r>
+    </w:p>
+    <w:p>
+      <w:pPr>
+        <w:pStyle w:val="Compact"/>
+        <w:ind w:left="480"/>
+      </w:pPr>
+    </w:p>
+    <w:p>
+      <w:pPr>
+        <w:pStyle w:val="Heading1"/>
+      </w:pPr>
+      <w:bookmarkStart w:id="14" w:name="X34070f122d9ba2f65f3ecfae96108da2fae3ce9"/>
+      <w:r>
+        <w:lastRenderedPageBreak/>
+        <w:t>Got test correct but at least one control question wrong</w:t>
+      </w:r>
+      <w:bookmarkEnd w:id="14"/>
     </w:p>
     <w:p>
       <w:pPr>
         <w:pStyle w:val="FirstParagraph"/>
       </w:pPr>
       <w:r>
-        <w:t xml:space="preserve">Out of the 68 children, 27 children </w:t>
+        <w:t>Out of the 102 children, 13 children (13%) got the test question correct but at least one control question wrong.</w:t>
+      </w:r>
+    </w:p>
+    <w:p>
+      <w:pPr>
+        <w:pStyle w:val="Compact"/>
+        <w:numPr>
+          <w:ilvl w:val="0"/>
+          <w:numId w:val="10"/>
+        </w:numPr>
+      </w:pPr>
+      <w:r>
+        <w:t>3y (n = 45): 10 got test correct but at least one control question wrong (22%)</w:t>
+      </w:r>
+    </w:p>
+    <w:p>
+      <w:pPr>
+        <w:pStyle w:val="Compact"/>
+        <w:numPr>
+          <w:ilvl w:val="0"/>
+          <w:numId w:val="10"/>
+        </w:numPr>
+      </w:pPr>
+      <w:r>
+        <w:t>4y (n = 43): 3 got test correct but at least one control question wrong (7%)</w:t>
+      </w:r>
+    </w:p>
+    <w:p>
+      <w:pPr>
+        <w:pStyle w:val="Compact"/>
+        <w:numPr>
+          <w:ilvl w:val="0"/>
+          <w:numId w:val="10"/>
+        </w:numPr>
+      </w:pPr>
+      <w:r>
+        <w:t>5y (n = 13): 0 got test correct but at least one control question wrong (0%)</w:t>
+      </w:r>
+    </w:p>
+    <w:p>
+      <w:pPr>
+        <w:pStyle w:val="Compact"/>
+        <w:numPr>
+          <w:ilvl w:val="0"/>
+          <w:numId w:val="10"/>
+        </w:numPr>
+      </w:pPr>
+      <w:r>
+        <w:t>6y (n = 1): 0 got test correct but at least one control question wrong (0%)</w:t>
+      </w:r>
+    </w:p>
+    <w:p>
+      <w:pPr>
+        <w:pStyle w:val="Heading1"/>
+      </w:pPr>
+      <w:bookmarkStart w:id="15" w:name="Xd347495f879b7c0b8211255854c5b5d52130e19"/>
+      <w:r>
+        <w:t>DV: Test correct (yes/no) for those children who have all control questions correct</w:t>
+      </w:r>
+      <w:bookmarkEnd w:id="15"/>
+    </w:p>
+    <w:p>
+      <w:pPr>
+        <w:pStyle w:val="FirstParagraph"/>
+      </w:pPr>
+      <w:r>
+        <w:t xml:space="preserve">Out of the 102 children, </w:t>
       </w:r>
       <w:r>
         <w:rPr>
           <w:b/>
           <w:bCs/>
         </w:rPr>
-        <w:t>(40%) passed the test question</w:t>
-      </w:r>
-      <w:r>
-        <w:t>.</w:t>
-      </w:r>
-    </w:p>
-    <w:p>
-      <w:pPr>
-        <w:pStyle w:val="Compact"/>
-        <w:numPr>
-          <w:ilvl w:val="0"/>
-          <w:numId w:val="11"/>
-        </w:numPr>
-      </w:pPr>
-      <w:r>
-        <w:t>3y (n = 20): 4 correct (20%)</w:t>
-      </w:r>
-    </w:p>
-    <w:p>
-      <w:pPr>
-        <w:pStyle w:val="Compact"/>
-        <w:numPr>
-          <w:ilvl w:val="0"/>
-          <w:numId w:val="11"/>
-        </w:numPr>
-      </w:pPr>
-      <w:r>
-        <w:t>4y (n = 34): 14 correct (41%)</w:t>
-      </w:r>
-    </w:p>
-    <w:p>
-      <w:pPr>
-        <w:pStyle w:val="Compact"/>
-        <w:numPr>
-          <w:ilvl w:val="0"/>
-          <w:numId w:val="11"/>
-        </w:numPr>
-      </w:pPr>
-      <w:r>
-        <w:t>5y (n = 13): 8 correct (61%)</w:t>
-      </w:r>
-    </w:p>
-    <w:p>
-      <w:pPr>
-        <w:pStyle w:val="Compact"/>
-        <w:numPr>
-          <w:ilvl w:val="0"/>
-          <w:numId w:val="11"/>
-        </w:numPr>
-      </w:pPr>
-      <w:r>
-        <w:t>6y (n = 1): 1 correct (100%)</w:t>
-      </w:r>
-    </w:p>
-    <w:p>
-      <w:pPr>
-        <w:pStyle w:val="FirstParagraph"/>
-      </w:pPr>
+        <w:t>68 children (67%) passed the control question</w:t>
+      </w:r>
       <w:r>
         <w:rPr>
           <w:b/>
           <w:bCs/>
         </w:rPr>
-        <w:t>3- and 4-year-olds did not differ</w:t>
-      </w:r>
-      <w:r>
-        <w:t xml:space="preserve"> in their success rates, Chi-squared test X2(1) = 1.678, p = .195.</w:t>
-      </w:r>
-    </w:p>
-    <w:p>
-      <w:pPr>
-        <w:pStyle w:val="Compact"/>
-        <w:numPr>
-          <w:ilvl w:val="0"/>
-          <w:numId w:val="12"/>
-        </w:numPr>
-      </w:pPr>
-      <w:r>
-        <w:t>young (n = 21): 4 correct (19%)</w:t>
-      </w:r>
-    </w:p>
-    <w:p>
-      <w:pPr>
-        <w:pStyle w:val="Compact"/>
-        <w:numPr>
-          <w:ilvl w:val="0"/>
-          <w:numId w:val="12"/>
-        </w:numPr>
-      </w:pPr>
-      <w:r>
-        <w:t>old (n = 47): 23 correct (49%)</w:t>
-      </w:r>
-    </w:p>
-    <w:p>
-      <w:pPr>
-        <w:pStyle w:val="FirstParagraph"/>
-      </w:pPr>
+        <w:t>s</w:t>
+      </w:r>
       <w:r>
         <w:rPr>
           <w:b/>
           <w:bCs/>
         </w:rPr>
+        <w:t xml:space="preserve"> and are included </w:t>
+      </w:r>
+      <w:r>
+        <w:t>into the analysis.</w:t>
+      </w:r>
+    </w:p>
+    <w:p>
+      <w:pPr>
+        <w:pStyle w:val="FirstParagraph"/>
+      </w:pPr>
+      <w:r>
+        <w:t xml:space="preserve">Out of the 68 children, 27 children </w:t>
+      </w:r>
+      <w:r>
+        <w:rPr>
+          <w:b/>
+          <w:bCs/>
+        </w:rPr>
+        <w:t>(40%) passed the test question</w:t>
+      </w:r>
+      <w:r>
+        <w:t>.</w:t>
+      </w:r>
+    </w:p>
+    <w:p>
+      <w:pPr>
+        <w:pStyle w:val="Compact"/>
+        <w:numPr>
+          <w:ilvl w:val="0"/>
+          <w:numId w:val="11"/>
+        </w:numPr>
+      </w:pPr>
+      <w:r>
+        <w:t>3y (n = 20): 4 correct (20%)</w:t>
+      </w:r>
+    </w:p>
+    <w:p>
+      <w:pPr>
+        <w:pStyle w:val="Compact"/>
+        <w:numPr>
+          <w:ilvl w:val="0"/>
+          <w:numId w:val="11"/>
+        </w:numPr>
+      </w:pPr>
+      <w:r>
+        <w:t>4y (n = 34): 14 correct (41%)</w:t>
+      </w:r>
+    </w:p>
+    <w:p>
+      <w:pPr>
+        <w:pStyle w:val="Compact"/>
+        <w:numPr>
+          <w:ilvl w:val="0"/>
+          <w:numId w:val="11"/>
+        </w:numPr>
+      </w:pPr>
+      <w:r>
+        <w:t>5y (n = 13): 8 correct (61%)</w:t>
+      </w:r>
+    </w:p>
+    <w:p>
+      <w:pPr>
+        <w:pStyle w:val="Compact"/>
+        <w:numPr>
+          <w:ilvl w:val="0"/>
+          <w:numId w:val="11"/>
+        </w:numPr>
+      </w:pPr>
+      <w:r>
+        <w:t>6y (n = 1): 1 correct (100%)</w:t>
+      </w:r>
+    </w:p>
+    <w:p>
+      <w:pPr>
+        <w:pStyle w:val="FirstParagraph"/>
+      </w:pPr>
+      <w:r>
+        <w:rPr>
+          <w:b/>
+          <w:bCs/>
+        </w:rPr>
+        <w:t>3- and 4-year-olds did not differ</w:t>
+      </w:r>
+      <w:r>
+        <w:t xml:space="preserve"> in their success rates, Chi-squared test X2(1) = 1.678, p = .195.</w:t>
+      </w:r>
+    </w:p>
+    <w:p>
+      <w:pPr>
+        <w:pStyle w:val="Compact"/>
+        <w:numPr>
+          <w:ilvl w:val="0"/>
+          <w:numId w:val="12"/>
+        </w:numPr>
+      </w:pPr>
+      <w:r>
+        <w:t>young (n = 21): 4 correct (19%)</w:t>
+      </w:r>
+    </w:p>
+    <w:p>
+      <w:pPr>
+        <w:pStyle w:val="Compact"/>
+        <w:numPr>
+          <w:ilvl w:val="0"/>
+          <w:numId w:val="12"/>
+        </w:numPr>
+      </w:pPr>
+      <w:r>
+        <w:t>old (n = 47): 23 correct (49%)</w:t>
+      </w:r>
+    </w:p>
+    <w:p>
+      <w:pPr>
+        <w:pStyle w:val="FirstParagraph"/>
+      </w:pPr>
+      <w:r>
+        <w:rPr>
+          <w:b/>
+          <w:bCs/>
+        </w:rPr>
         <w:t>Old children performed significantly better than young children</w:t>
       </w:r>
       <w:r>
-        <w:t>, Chi-squared test X2(1) = 4.2</w:t>
-      </w:r>
-      <w:r>
-        <w:t>40, p = .039.</w:t>
+        <w:t>, Chi-squared test X2(1) = 4.240, p = .039.</w:t>
       </w:r>
     </w:p>
     <w:p>
@@ -1400,6 +1503,7 @@
       </w:pPr>
       <w:bookmarkStart w:id="16" w:name="plot-for-age-groups"/>
       <w:r>
+        <w:lastRenderedPageBreak/>
         <w:t>Plot for age groups</w:t>
       </w:r>
       <w:bookmarkEnd w:id="16"/>
@@ -1466,7 +1570,6 @@
       </w:pPr>
       <w:bookmarkStart w:id="17" w:name="plot-for-age-by-mediansplit"/>
       <w:r>
-        <w:lastRenderedPageBreak/>
         <w:t>Plot for age by mediansplit</w:t>
       </w:r>
       <w:bookmarkEnd w:id="17"/>
@@ -1533,6 +1636,7 @@
       </w:pPr>
       <w:bookmarkStart w:id="18" w:name="score-that-includes-all-children"/>
       <w:r>
+        <w:lastRenderedPageBreak/>
         <w:t>Score that includes all children</w:t>
       </w:r>
       <w:bookmarkEnd w:id="18"/>
@@ -1542,10 +1646,7 @@
         <w:pStyle w:val="FirstParagraph"/>
       </w:pPr>
       <w:r>
-        <w:t>0 = at least one control questio</w:t>
-      </w:r>
-      <w:r>
-        <w:t>n wrong 1 = control questions correct but test question wrong 2 = control questions correct and test question correct</w:t>
+        <w:t>0 = at least one control question wrong 1 = control questions correct but test question wrong 2 = control questions correct and test question correct</w:t>
       </w:r>
     </w:p>
     <w:p>
@@ -1590,11 +1691,19 @@
         </w:rPr>
         <w:t xml:space="preserve"> </w:t>
       </w:r>
+      <w:proofErr w:type="spellStart"/>
       <w:r>
         <w:rPr>
           <w:rStyle w:val="NormalTok"/>
         </w:rPr>
-        <w:t xml:space="preserve">AgeMonths_midtesting, </w:t>
+        <w:t>AgeMonths_midtesting</w:t>
+      </w:r>
+      <w:proofErr w:type="spellEnd"/>
+      <w:r>
+        <w:rPr>
+          <w:rStyle w:val="NormalTok"/>
+        </w:rPr>
+        <w:t xml:space="preserve">, </w:t>
       </w:r>
       <w:r>
         <w:rPr>
@@ -1705,13 +1814,39 @@
         <w:rPr>
           <w:rStyle w:val="VerbatimChar"/>
         </w:rPr>
-        <w:t>## 0|1                  6.6443417 1.47237716 4.512663 6.401874e</w:t>
+        <w:t>## 0|1                  6.6443417 1.47237716 4.512663 6.401874e-06</w:t>
+      </w:r>
+      <w:r>
+        <w:br/>
       </w:r>
       <w:r>
         <w:rPr>
           <w:rStyle w:val="VerbatimChar"/>
         </w:rPr>
-        <w:t>-06</w:t>
+        <w:t>## 1|2                  8.8765173 1.60559337 5.528497 3.229868e-08</w:t>
+      </w:r>
+    </w:p>
+    <w:p>
+      <w:pPr>
+        <w:pStyle w:val="SourceCode"/>
+      </w:pPr>
+      <w:r>
+        <w:rPr>
+          <w:rStyle w:val="CommentTok"/>
+          <w:lang w:val="en-GB"/>
+        </w:rPr>
+        <w:t>#confidence intervals</w:t>
+      </w:r>
+    </w:p>
+    <w:p>
+      <w:pPr>
+        <w:pStyle w:val="SourceCode"/>
+      </w:pPr>
+      <w:r>
+        <w:rPr>
+          <w:rStyle w:val="VerbatimChar"/>
+        </w:rPr>
+        <w:t xml:space="preserve">##      2.5 %     97.5 % </w:t>
       </w:r>
       <w:r>
         <w:br/>
@@ -1720,7 +1855,7 @@
         <w:rPr>
           <w:rStyle w:val="VerbatimChar"/>
         </w:rPr>
-        <w:t>## 1|2                  8.8765173 1.60559337 5.528497 3.229868e-08</w:t>
+        <w:t>## 0.09264668 0.21031014</w:t>
       </w:r>
     </w:p>
     <w:p>
@@ -1730,19 +1865,9 @@
       <w:r>
         <w:rPr>
           <w:rStyle w:val="CommentTok"/>
-          <w:lang w:val="fr-FR"/>
-        </w:rPr>
-        <w:t xml:space="preserve">#confidence </w:t>
-      </w:r>
-      <w:proofErr w:type="spellStart"/>
-      <w:r>
-        <w:rPr>
-          <w:rStyle w:val="CommentTok"/>
-          <w:lang w:val="fr-FR"/>
-        </w:rPr>
-        <w:t>intervals</w:t>
-      </w:r>
-      <w:proofErr w:type="spellEnd"/>
+        </w:rPr>
+        <w:t>#getting odds ratios</w:t>
+      </w:r>
     </w:p>
     <w:p>
       <w:pPr>
@@ -1752,13 +1877,16 @@
         <w:rPr>
           <w:rStyle w:val="VerbatimChar"/>
         </w:rPr>
-        <w:t>#</w:t>
+        <w:t>##              OR       ci</w:t>
+      </w:r>
+      <w:r>
+        <w:br/>
       </w:r>
       <w:r>
         <w:rPr>
           <w:rStyle w:val="VerbatimChar"/>
         </w:rPr>
-        <w:t xml:space="preserve">#      2.5 %     97.5 % </w:t>
+        <w:t>## 2.5 %  1.160836 1.097074</w:t>
       </w:r>
       <w:r>
         <w:br/>
@@ -1767,93 +1895,196 @@
         <w:rPr>
           <w:rStyle w:val="VerbatimChar"/>
         </w:rPr>
-        <w:t>## 0.09264668 0.21031014</w:t>
-      </w:r>
-    </w:p>
-    <w:p>
-      <w:pPr>
-        <w:pStyle w:val="SourceCode"/>
-      </w:pPr>
-      <w:r>
-        <w:rPr>
-          <w:rStyle w:val="CommentTok"/>
-        </w:rPr>
+        <w:t>## 97.5 % 1.160836 1.234061</w:t>
+      </w:r>
+    </w:p>
+    <w:p>
+      <w:pPr>
+        <w:pStyle w:val="Compact"/>
+        <w:numPr>
+          <w:ilvl w:val="0"/>
+          <w:numId w:val="13"/>
+        </w:numPr>
+      </w:pPr>
+      <w:r>
+        <w:t>0 points (at least 1 control question wrong): 34 children (33%)</w:t>
+      </w:r>
+    </w:p>
+    <w:p>
+      <w:pPr>
+        <w:pStyle w:val="Compact"/>
+        <w:numPr>
+          <w:ilvl w:val="0"/>
+          <w:numId w:val="13"/>
+        </w:numPr>
+      </w:pPr>
+      <w:r>
+        <w:t>1 point (control questions correct, test question wrong): 42 children (41%)</w:t>
+      </w:r>
+    </w:p>
+    <w:p>
+      <w:pPr>
+        <w:pStyle w:val="Compact"/>
+        <w:numPr>
+          <w:ilvl w:val="0"/>
+          <w:numId w:val="13"/>
+        </w:numPr>
+      </w:pPr>
+      <w:r>
+        <w:t>2 points (control questions correct, test question correct): 26 children (25%)</w:t>
+      </w:r>
+    </w:p>
+    <w:p>
+      <w:pPr>
+        <w:pStyle w:val="FirstParagraph"/>
+      </w:pPr>
+      <w:r>
+        <w:t>3y (n = 45):</w:t>
+      </w:r>
+    </w:p>
+    <w:p>
+      <w:pPr>
+        <w:pStyle w:val="Compact"/>
+        <w:numPr>
+          <w:ilvl w:val="0"/>
+          <w:numId w:val="14"/>
+        </w:numPr>
+      </w:pPr>
+      <w:r>
+        <w:t>0 points: 25 (55.5%)</w:t>
+      </w:r>
+    </w:p>
+    <w:p>
+      <w:pPr>
+        <w:pStyle w:val="Compact"/>
+        <w:numPr>
+          <w:ilvl w:val="0"/>
+          <w:numId w:val="14"/>
+        </w:numPr>
+      </w:pPr>
+      <w:r>
+        <w:t>1 point: 16 (35.5%)</w:t>
+      </w:r>
+    </w:p>
+    <w:p>
+      <w:pPr>
+        <w:pStyle w:val="Compact"/>
+        <w:numPr>
+          <w:ilvl w:val="0"/>
+          <w:numId w:val="14"/>
+        </w:numPr>
+      </w:pPr>
+      <w:r>
+        <w:t>2 points: 4 (9%)</w:t>
+      </w:r>
+    </w:p>
+    <w:p>
+      <w:pPr>
+        <w:pStyle w:val="FirstParagraph"/>
+      </w:pPr>
+      <w:r>
+        <w:t>4y (n = 43):</w:t>
+      </w:r>
+    </w:p>
+    <w:p>
+      <w:pPr>
+        <w:pStyle w:val="Compact"/>
+        <w:numPr>
+          <w:ilvl w:val="0"/>
+          <w:numId w:val="15"/>
+        </w:numPr>
+      </w:pPr>
+      <w:r>
+        <w:t>0 points: 9 (21%)</w:t>
+      </w:r>
+    </w:p>
+    <w:p>
+      <w:pPr>
+        <w:pStyle w:val="Compact"/>
+        <w:numPr>
+          <w:ilvl w:val="0"/>
+          <w:numId w:val="15"/>
+        </w:numPr>
+      </w:pPr>
+      <w:r>
+        <w:t>1 point: 21 (49%)</w:t>
+      </w:r>
+    </w:p>
+    <w:p>
+      <w:pPr>
+        <w:pStyle w:val="Compact"/>
+        <w:numPr>
+          <w:ilvl w:val="0"/>
+          <w:numId w:val="15"/>
+        </w:numPr>
+      </w:pPr>
+      <w:r>
+        <w:t>2 points: 13 (30%)</w:t>
+      </w:r>
+    </w:p>
+    <w:p>
+      <w:pPr>
+        <w:pStyle w:val="FirstParagraph"/>
+      </w:pPr>
+      <w:r>
+        <w:t>5y (n = 13):</w:t>
+      </w:r>
+    </w:p>
+    <w:p>
+      <w:pPr>
+        <w:pStyle w:val="Compact"/>
+        <w:numPr>
+          <w:ilvl w:val="0"/>
+          <w:numId w:val="16"/>
+        </w:numPr>
+      </w:pPr>
+      <w:r>
+        <w:t>0 points: 0</w:t>
+      </w:r>
+    </w:p>
+    <w:p>
+      <w:pPr>
+        <w:pStyle w:val="Compact"/>
+        <w:numPr>
+          <w:ilvl w:val="0"/>
+          <w:numId w:val="16"/>
+        </w:numPr>
+      </w:pPr>
+      <w:r>
+        <w:t>1 point: 5 (38.5%)</w:t>
+      </w:r>
+    </w:p>
+    <w:p>
+      <w:pPr>
+        <w:pStyle w:val="Compact"/>
+        <w:numPr>
+          <w:ilvl w:val="0"/>
+          <w:numId w:val="16"/>
+        </w:numPr>
+      </w:pPr>
+      <w:r>
+        <w:t>2 points: 8 (61.5%)</w:t>
+      </w:r>
+    </w:p>
+    <w:p>
+      <w:pPr>
+        <w:pStyle w:val="FirstParagraph"/>
+      </w:pPr>
+      <w:r>
         <w:lastRenderedPageBreak/>
-        <w:t>#getting odds ratios</w:t>
-      </w:r>
-    </w:p>
-    <w:p>
-      <w:pPr>
-        <w:pStyle w:val="SourceCode"/>
-      </w:pPr>
-      <w:r>
-        <w:rPr>
-          <w:rStyle w:val="VerbatimChar"/>
-        </w:rPr>
-        <w:t>#</w:t>
-      </w:r>
-      <w:r>
-        <w:rPr>
-          <w:rStyle w:val="VerbatimChar"/>
-        </w:rPr>
-        <w:t>#              OR       ci</w:t>
-      </w:r>
-      <w:r>
-        <w:br/>
-      </w:r>
-      <w:r>
-        <w:rPr>
-          <w:rStyle w:val="VerbatimChar"/>
-        </w:rPr>
-        <w:t>## 2.5 %  1.160836 1.097074</w:t>
-      </w:r>
-      <w:r>
-        <w:br/>
-      </w:r>
-      <w:r>
-        <w:rPr>
-          <w:rStyle w:val="VerbatimChar"/>
-        </w:rPr>
-        <w:t>## 97.5 % 1.160836 1.234061</w:t>
-      </w:r>
-    </w:p>
-    <w:p>
-      <w:pPr>
-        <w:pStyle w:val="Compact"/>
-        <w:numPr>
-          <w:ilvl w:val="0"/>
-          <w:numId w:val="13"/>
-        </w:numPr>
-      </w:pPr>
-      <w:r>
-        <w:t>0 points (at least 1 control qu</w:t>
-      </w:r>
-      <w:r>
-        <w:t>estion wrong): 34 children (33%)</w:t>
-      </w:r>
-    </w:p>
-    <w:p>
-      <w:pPr>
-        <w:pStyle w:val="Compact"/>
-        <w:numPr>
-          <w:ilvl w:val="0"/>
-          <w:numId w:val="13"/>
-        </w:numPr>
-      </w:pPr>
-      <w:r>
-        <w:t>1 point (control questions correct, test question wrong): 42 children (41%)</w:t>
-      </w:r>
-    </w:p>
-    <w:p>
-      <w:pPr>
-        <w:pStyle w:val="Compact"/>
-        <w:numPr>
-          <w:ilvl w:val="0"/>
-          <w:numId w:val="13"/>
-        </w:numPr>
-      </w:pPr>
-      <w:r>
-        <w:t>2 points (control questions correct, test question correct): 26 children (25%)</w:t>
+        <w:t>6y (n = 1):</w:t>
+      </w:r>
+    </w:p>
+    <w:p>
+      <w:pPr>
+        <w:pStyle w:val="Compact"/>
+        <w:numPr>
+          <w:ilvl w:val="0"/>
+          <w:numId w:val="17"/>
+        </w:numPr>
+      </w:pPr>
+      <w:r>
+        <w:t>2 points: 1 (100%)</w:t>
       </w:r>
     </w:p>
     <w:p>
@@ -1861,46 +2092,31 @@
         <w:pStyle w:val="FirstParagraph"/>
       </w:pPr>
       <w:r>
-        <w:t>3y (n = 45):</w:t>
-      </w:r>
-    </w:p>
-    <w:p>
-      <w:pPr>
-        <w:pStyle w:val="Compact"/>
-        <w:numPr>
-          <w:ilvl w:val="0"/>
-          <w:numId w:val="14"/>
-        </w:numPr>
-      </w:pPr>
-      <w:r>
-        <w:t>0 points: 25 (55.5%)</w:t>
-      </w:r>
-    </w:p>
-    <w:p>
-      <w:pPr>
-        <w:pStyle w:val="Compact"/>
-        <w:numPr>
-          <w:ilvl w:val="0"/>
-          <w:numId w:val="14"/>
-        </w:numPr>
-      </w:pPr>
-      <w:r>
-        <w:t>1 point: 16 (35.5%)</w:t>
-      </w:r>
-    </w:p>
-    <w:p>
-      <w:pPr>
-        <w:pStyle w:val="Compact"/>
-        <w:numPr>
-          <w:ilvl w:val="0"/>
-          <w:numId w:val="14"/>
-        </w:numPr>
-      </w:pPr>
-      <w:r>
-        <w:t>2 points: 4 (9</w:t>
-      </w:r>
-      <w:r>
-        <w:t>%)</w:t>
+        <w:t>young (n = 47):</w:t>
+      </w:r>
+    </w:p>
+    <w:p>
+      <w:pPr>
+        <w:pStyle w:val="Compact"/>
+        <w:numPr>
+          <w:ilvl w:val="0"/>
+          <w:numId w:val="18"/>
+        </w:numPr>
+      </w:pPr>
+      <w:r>
+        <w:t>0 points: 26 (55.5%)</w:t>
+      </w:r>
+    </w:p>
+    <w:p>
+      <w:pPr>
+        <w:pStyle w:val="Compact"/>
+        <w:numPr>
+          <w:ilvl w:val="0"/>
+          <w:numId w:val="18"/>
+        </w:numPr>
+      </w:pPr>
+      <w:r>
+        <w:t>1 point: 17 (36.5%) 2 points: 4 (8%)</w:t>
       </w:r>
     </w:p>
     <w:p>
@@ -1908,43 +2124,31 @@
         <w:pStyle w:val="FirstParagraph"/>
       </w:pPr>
       <w:r>
-        <w:t>4y (n = 43):</w:t>
-      </w:r>
-    </w:p>
-    <w:p>
-      <w:pPr>
-        <w:pStyle w:val="Compact"/>
-        <w:numPr>
-          <w:ilvl w:val="0"/>
-          <w:numId w:val="15"/>
-        </w:numPr>
-      </w:pPr>
-      <w:r>
-        <w:t>0 points: 9 (21%)</w:t>
-      </w:r>
-    </w:p>
-    <w:p>
-      <w:pPr>
-        <w:pStyle w:val="Compact"/>
-        <w:numPr>
-          <w:ilvl w:val="0"/>
-          <w:numId w:val="15"/>
-        </w:numPr>
-      </w:pPr>
-      <w:r>
-        <w:t>1 point: 21 (49%)</w:t>
-      </w:r>
-    </w:p>
-    <w:p>
-      <w:pPr>
-        <w:pStyle w:val="Compact"/>
-        <w:numPr>
-          <w:ilvl w:val="0"/>
-          <w:numId w:val="15"/>
-        </w:numPr>
-      </w:pPr>
-      <w:r>
-        <w:t>2 points: 13 (30%)</w:t>
+        <w:t>old (n = 55):</w:t>
+      </w:r>
+    </w:p>
+    <w:p>
+      <w:pPr>
+        <w:pStyle w:val="Compact"/>
+        <w:numPr>
+          <w:ilvl w:val="0"/>
+          <w:numId w:val="19"/>
+        </w:numPr>
+      </w:pPr>
+      <w:r>
+        <w:t>0 points: 8 (14.5%)</w:t>
+      </w:r>
+    </w:p>
+    <w:p>
+      <w:pPr>
+        <w:pStyle w:val="Compact"/>
+        <w:numPr>
+          <w:ilvl w:val="0"/>
+          <w:numId w:val="19"/>
+        </w:numPr>
+      </w:pPr>
+      <w:r>
+        <w:t>1 point: 25 (45.5%) 2 points: 22 (40%)</w:t>
       </w:r>
     </w:p>
     <w:p>
@@ -1952,134 +2156,6 @@
         <w:pStyle w:val="FirstParagraph"/>
       </w:pPr>
       <w:r>
-        <w:t>5y (n = 13):</w:t>
-      </w:r>
-    </w:p>
-    <w:p>
-      <w:pPr>
-        <w:pStyle w:val="Compact"/>
-        <w:numPr>
-          <w:ilvl w:val="0"/>
-          <w:numId w:val="16"/>
-        </w:numPr>
-      </w:pPr>
-      <w:r>
-        <w:t>0 points: 0</w:t>
-      </w:r>
-    </w:p>
-    <w:p>
-      <w:pPr>
-        <w:pStyle w:val="Compact"/>
-        <w:numPr>
-          <w:ilvl w:val="0"/>
-          <w:numId w:val="16"/>
-        </w:numPr>
-      </w:pPr>
-      <w:r>
-        <w:t>1 point: 5 (38.5%)</w:t>
-      </w:r>
-    </w:p>
-    <w:p>
-      <w:pPr>
-        <w:pStyle w:val="Compact"/>
-        <w:numPr>
-          <w:ilvl w:val="0"/>
-          <w:numId w:val="16"/>
-        </w:numPr>
-      </w:pPr>
-      <w:r>
-        <w:t>2 points: 8 (61.5%)</w:t>
-      </w:r>
-    </w:p>
-    <w:p>
-      <w:pPr>
-        <w:pStyle w:val="FirstParagraph"/>
-      </w:pPr>
-      <w:r>
-        <w:t>6y (n = 1):</w:t>
-      </w:r>
-    </w:p>
-    <w:p>
-      <w:pPr>
-        <w:pStyle w:val="Compact"/>
-        <w:numPr>
-          <w:ilvl w:val="0"/>
-          <w:numId w:val="17"/>
-        </w:numPr>
-      </w:pPr>
-      <w:r>
-        <w:t>2 points: 1 (100%)</w:t>
-      </w:r>
-    </w:p>
-    <w:p>
-      <w:pPr>
-        <w:pStyle w:val="FirstParagraph"/>
-      </w:pPr>
-      <w:r>
-        <w:t>young (n = 47):</w:t>
-      </w:r>
-    </w:p>
-    <w:p>
-      <w:pPr>
-        <w:pStyle w:val="Compact"/>
-        <w:numPr>
-          <w:ilvl w:val="0"/>
-          <w:numId w:val="18"/>
-        </w:numPr>
-      </w:pPr>
-      <w:r>
-        <w:t>0 points: 26 (55.5%)</w:t>
-      </w:r>
-    </w:p>
-    <w:p>
-      <w:pPr>
-        <w:pStyle w:val="Compact"/>
-        <w:numPr>
-          <w:ilvl w:val="0"/>
-          <w:numId w:val="18"/>
-        </w:numPr>
-      </w:pPr>
-      <w:r>
-        <w:t>1 point: 17 (36.5%) 2 points: 4 (8%)</w:t>
-      </w:r>
-    </w:p>
-    <w:p>
-      <w:pPr>
-        <w:pStyle w:val="FirstParagraph"/>
-      </w:pPr>
-      <w:r>
-        <w:t>old (n = 55):</w:t>
-      </w:r>
-    </w:p>
-    <w:p>
-      <w:pPr>
-        <w:pStyle w:val="Compact"/>
-        <w:numPr>
-          <w:ilvl w:val="0"/>
-          <w:numId w:val="19"/>
-        </w:numPr>
-      </w:pPr>
-      <w:r>
-        <w:t>0 points: 8 (14.5%)</w:t>
-      </w:r>
-    </w:p>
-    <w:p>
-      <w:pPr>
-        <w:pStyle w:val="Compact"/>
-        <w:numPr>
-          <w:ilvl w:val="0"/>
-          <w:numId w:val="19"/>
-        </w:numPr>
-      </w:pPr>
-      <w:r>
-        <w:t>1 point: 25 (45.5%) 2 points: 22 (40%)</w:t>
-      </w:r>
-    </w:p>
-    <w:p>
-      <w:pPr>
-        <w:pStyle w:val="FirstParagraph"/>
-      </w:pPr>
-      <w:r>
         <w:t>Age has a significant effect on the test score.</w:t>
       </w:r>
     </w:p>
@@ -2116,7 +2192,6 @@
         <w:rPr>
           <w:noProof/>
         </w:rPr>
-        <w:lastRenderedPageBreak/>
         <w:drawing>
           <wp:anchor distT="0" distB="0" distL="114300" distR="114300" simplePos="0" relativeHeight="251660288" behindDoc="0" locked="0" layoutInCell="1" allowOverlap="1" wp14:anchorId="781B826D" wp14:editId="0BD2142A">
             <wp:simplePos x="0" y="0"/>
@@ -2884,6 +2959,13 @@
     <w:lsdException w:name="Placeholder Text" w:semiHidden="1"/>
     <w:lsdException w:name="Light Shading"/>
     <w:lsdException w:name="Light List"/>
+    <w:lsdException w:name="Light Grid"/>
+    <w:lsdException w:name="Medium Shading 1"/>
+    <w:lsdException w:name="Medium Shading 2"/>
+    <w:lsdException w:name="Medium List 1"/>
+    <w:lsdException w:name="Medium List 2"/>
+    <w:lsdException w:name="Medium Grid 1"/>
+    <w:lsdException w:name="Medium Grid 2"/>
     <w:lsdException w:name="Medium Grid 3"/>
     <w:lsdException w:name="Dark List"/>
     <w:lsdException w:name="Colorful Shading"/>

</xml_diff>